<commit_message>
Clean up assessment files: 4-line titles, remove clutter, consistent 3-column rubrics
- Fixed A05a, A05b, A05c: 4-line title format, removed submission/questions sections
- Fixed A04 (AI Coaching): removed date, added proper 3-column rubric
- Fixed Assessment Case Study: restructured sections, 3-column rubric (4×5=20)
- Removed TOTAL rows from all rubrics
- Deleted backup files (REVISED, PANDOC_BACKUP)
</commit_message>
<xml_diff>
--- a/Assessments/A05b - Student Data Analysis.docx
+++ b/Assessments/A05b - Student Data Analysis.docx
@@ -8,109 +8,44 @@
       </w:pPr>
       <w:r>
         <w:rPr>
-          <w:bCs/>
-          <w:rFonts w:ascii="Inter" w:hAnsi="Inter"/>
-          <w:b/>
-          <w:color w:val="0F4761"/>
-        </w:rPr>
-        <w:t xml:space="preserve">Student Data Analysis: Student Data Analysis</w:t>
-      </w:r>
-      <w:r>
-        <w:rPr>
-          <w:rFonts w:ascii="Inter" w:hAnsi="Inter"/>
-        </w:rPr>
-        <w:t xml:space="preserve"> </w:t>
-      </w:r>
-      <w:r>
-        <w:rPr>
-          <w:rFonts w:ascii="Inter" w:hAnsi="Inter"/>
-        </w:rPr>
-        <w:t xml:space="preserve">TCE 486/586A, Spring</w:t>
-      </w:r>
-      <w:r>
-        <w:rPr>
-          <w:rFonts w:ascii="Inter" w:hAnsi="Inter"/>
-        </w:rPr>
-        <w:t xml:space="preserve"> </w:t>
-      </w:r>
-      <w:r>
-        <w:rPr>
-          <w:rFonts w:ascii="Inter" w:hAnsi="Inter"/>
-        </w:rPr>
-        <w:t xml:space="preserve">2026 (Edwards) 10 points possible</w:t>
-      </w:r>
-    </w:p>
-    <w:p>
-      <w:pPr>
-        <w:pStyle w:val="BodyText"/>
-      </w:pPr>
-      <w:r>
-        <w:rPr>
-          <w:rFonts w:ascii="Inter" w:hAnsi="Inter"/>
-        </w:rPr>
-        <w:t xml:space="preserve">**</w:t>
-      </w:r>
-    </w:p>
-    <w:p>
-      <w:pPr>
-        <w:pStyle w:val="BodyText"/>
-      </w:pPr>
-      <w:r>
-        <w:rPr>
-          <w:bCs/>
-          <w:rFonts w:ascii="Inter" w:hAnsi="Inter"/>
-          <w:b/>
-          <w:color w:val="0F4761"/>
-        </w:rPr>
-        <w:t xml:space="preserve">🎯 BIG PICTURE:</w:t>
-      </w:r>
-      <w:r>
-        <w:rPr>
-          <w:rFonts w:ascii="Inter" w:hAnsi="Inter"/>
-        </w:rPr>
-        <w:t xml:space="preserve"> </w:t>
-      </w:r>
-      <w:r>
-        <w:rPr>
-          <w:rFonts w:ascii="Inter" w:hAnsi="Inter"/>
-        </w:rPr>
-        <w:t xml:space="preserve">Field experience is about TEACHING and collecting</w:t>
-      </w:r>
-      <w:r>
-        <w:rPr>
-          <w:rFonts w:ascii="Inter" w:hAnsi="Inter"/>
-        </w:rPr>
-        <w:t xml:space="preserve"> </w:t>
-      </w:r>
-      <w:r>
-        <w:rPr>
-          <w:rFonts w:ascii="Inter" w:hAnsi="Inter"/>
-        </w:rPr>
-        <w:t xml:space="preserve">data for your final project. This assignment is about collecting rich</w:t>
-      </w:r>
-      <w:r>
-        <w:rPr>
-          <w:rFonts w:ascii="Inter" w:hAnsi="Inter"/>
-        </w:rPr>
-        <w:t xml:space="preserve"> </w:t>
-      </w:r>
-      <w:r>
-        <w:rPr>
-          <w:rFonts w:ascii="Inter" w:hAnsi="Inter"/>
-        </w:rPr>
-        <w:t xml:space="preserve">evidence—the deep analysis and essay writing comes later in Revised</w:t>
-      </w:r>
-      <w:r>
-        <w:rPr>
-          <w:rFonts w:ascii="Inter" w:hAnsi="Inter"/>
-        </w:rPr>
-        <w:t xml:space="preserve"> </w:t>
-      </w:r>
-      <w:r>
-        <w:rPr>
-          <w:rFonts w:ascii="Inter" w:hAnsi="Inter"/>
-        </w:rPr>
-        <w:t xml:space="preserve">Field Lesson Unit (Revised Field Lesson Unit).</w:t>
+          <w:rFonts w:ascii="Inter" w:hAnsi="Inter"/>
+          <w:b/>
+          <w:color w:val="000000"/>
+        </w:rPr>
+        <w:t>Student Data Analysis</w:t>
+      </w:r>
+      <w:r>
+        <w:br/>
+      </w:r>
+      <w:r>
+        <w:rPr>
+          <w:rFonts w:ascii="Inter" w:hAnsi="Inter"/>
+          <w:b/>
+          <w:color w:val="000000"/>
+        </w:rPr>
+        <w:t>TCE 486/586A</w:t>
+      </w:r>
+      <w:r>
+        <w:br/>
+      </w:r>
+      <w:r>
+        <w:rPr>
+          <w:rFonts w:ascii="Inter" w:hAnsi="Inter"/>
+          <w:b/>
+          <w:color w:val="000000"/>
+        </w:rPr>
+        <w:t>Spring 2026 (Edwards)</w:t>
+      </w:r>
+      <w:r>
+        <w:br/>
+      </w:r>
+      <w:r>
+        <w:rPr>
+          <w:rFonts w:ascii="Inter" w:hAnsi="Inter"/>
+          <w:b/>
+          <w:color w:val="000000"/>
+        </w:rPr>
+        <w:t>15 points possible</w:t>
       </w:r>
     </w:p>
     <w:bookmarkStart w:id="20" w:name="what-is-this-assignment-about"/>
@@ -1461,57 +1396,6 @@
           </w:p>
         </w:tc>
       </w:tr>
-      <w:tr>
-        <w:tc>
-          <w:tcPr/>
-          <w:p>
-            <w:pPr>
-              <w:pStyle w:val="Compact"/>
-              <w:jc w:val="left"/>
-            </w:pPr>
-            <w:r>
-              <w:rPr>
-                <w:bCs/>
-                <w:rFonts w:ascii="Inter" w:hAnsi="Inter"/>
-                <w:b/>
-                <w:color w:val="0F4761"/>
-              </w:rPr>
-              <w:t xml:space="preserve">TOTAL</w:t>
-            </w:r>
-            <w:r>
-              <w:rPr>
-                <w:rFonts w:ascii="Inter" w:hAnsi="Inter"/>
-              </w:rPr>
-              <w:t xml:space="preserve"> </w:t>
-            </w:r>
-            <w:r>
-              <w:rPr>
-                <w:bCs/>
-                <w:rFonts w:ascii="Inter" w:hAnsi="Inter"/>
-                <w:b/>
-                <w:color w:val="0F4761"/>
-              </w:rPr>
-              <w:t xml:space="preserve">10</w:t>
-            </w:r>
-          </w:p>
-        </w:tc>
-        <w:tc>
-          <w:tcPr/>
-          <w:p>
-            <w:pPr>
-              <w:pStyle w:val="Compact"/>
-            </w:pPr>
-          </w:p>
-        </w:tc>
-        <w:tc>
-          <w:tcPr/>
-          <w:p>
-            <w:pPr>
-              <w:pStyle w:val="Compact"/>
-            </w:pPr>
-          </w:p>
-        </w:tc>
-      </w:tr>
     </w:tbl>
     <w:p>
       <w:pPr>
@@ -1699,19 +1583,31 @@
           <w:b/>
           <w:color w:val="0F4761"/>
         </w:rPr>
-        <w:t xml:space="preserve">File name:</w:t>
-      </w:r>
-      <w:r>
-        <w:rPr>
-          <w:rFonts w:ascii="Inter" w:hAnsi="Inter"/>
-        </w:rPr>
-        <w:t xml:space="preserve"> </w:t>
-      </w:r>
-      <w:r>
-        <w:rPr>
-          <w:rFonts w:ascii="Inter" w:hAnsi="Inter"/>
-        </w:rPr>
-        <w:t xml:space="preserve">LastName_A05b_DataAnalysis.pdf</w:t>
+        <w:t xml:space="preserve">Student Work:</w:t>
+      </w:r>
+      <w:r>
+        <w:rPr>
+          <w:rFonts w:ascii="Inter" w:hAnsi="Inter"/>
+        </w:rPr>
+        <w:t xml:space="preserve"> </w:t>
+      </w:r>
+      <w:r>
+        <w:rPr>
+          <w:rFonts w:ascii="Inter" w:hAnsi="Inter"/>
+        </w:rPr>
+        <w:t xml:space="preserve">Include samples as appendix (photos/scans are</w:t>
+      </w:r>
+      <w:r>
+        <w:rPr>
+          <w:rFonts w:ascii="Inter" w:hAnsi="Inter"/>
+        </w:rPr>
+        <w:t xml:space="preserve"> </w:t>
+      </w:r>
+      <w:r>
+        <w:rPr>
+          <w:rFonts w:ascii="Inter" w:hAnsi="Inter"/>
+        </w:rPr>
+        <w:t xml:space="preserve">fine)</w:t>
       </w:r>
     </w:p>
     <w:p>
@@ -1729,48 +1625,6 @@
           <w:b/>
           <w:color w:val="0F4761"/>
         </w:rPr>
-        <w:t xml:space="preserve">Student Work:</w:t>
-      </w:r>
-      <w:r>
-        <w:rPr>
-          <w:rFonts w:ascii="Inter" w:hAnsi="Inter"/>
-        </w:rPr>
-        <w:t xml:space="preserve"> </w:t>
-      </w:r>
-      <w:r>
-        <w:rPr>
-          <w:rFonts w:ascii="Inter" w:hAnsi="Inter"/>
-        </w:rPr>
-        <w:t xml:space="preserve">Include samples as appendix (photos/scans are</w:t>
-      </w:r>
-      <w:r>
-        <w:rPr>
-          <w:rFonts w:ascii="Inter" w:hAnsi="Inter"/>
-        </w:rPr>
-        <w:t xml:space="preserve"> </w:t>
-      </w:r>
-      <w:r>
-        <w:rPr>
-          <w:rFonts w:ascii="Inter" w:hAnsi="Inter"/>
-        </w:rPr>
-        <w:t xml:space="preserve">fine)</w:t>
-      </w:r>
-    </w:p>
-    <w:p>
-      <w:pPr>
-        <w:numPr>
-          <w:ilvl w:val="0"/>
-          <w:numId w:val="1001"/>
-        </w:numPr>
-        <w:pStyle w:val="Compact"/>
-      </w:pPr>
-      <w:r>
-        <w:rPr>
-          <w:bCs/>
-          <w:rFonts w:ascii="Inter" w:hAnsi="Inter"/>
-          <w:b/>
-          <w:color w:val="0F4761"/>
-        </w:rPr>
         <w:t xml:space="preserve">Anonymity:</w:t>
       </w:r>
       <w:r>
@@ -1784,36 +1638,6 @@
           <w:rFonts w:ascii="Inter" w:hAnsi="Inter"/>
         </w:rPr>
         <w:t xml:space="preserve">Refer to students by first name only or pseudonyms</w:t>
-      </w:r>
-    </w:p>
-    <w:p>
-      <w:pPr>
-        <w:numPr>
-          <w:ilvl w:val="0"/>
-          <w:numId w:val="1001"/>
-        </w:numPr>
-        <w:pStyle w:val="Compact"/>
-      </w:pPr>
-      <w:r>
-        <w:rPr>
-          <w:bCs/>
-          <w:rFonts w:ascii="Inter" w:hAnsi="Inter"/>
-          <w:b/>
-          <w:color w:val="0F4761"/>
-        </w:rPr>
-        <w:t xml:space="preserve">Submit to Canvas:</w:t>
-      </w:r>
-      <w:r>
-        <w:rPr>
-          <w:rFonts w:ascii="Inter" w:hAnsi="Inter"/>
-        </w:rPr>
-        <w:t xml:space="preserve"> </w:t>
-      </w:r>
-      <w:r>
-        <w:rPr>
-          <w:rFonts w:ascii="Inter" w:hAnsi="Inter"/>
-        </w:rPr>
-        <w:t xml:space="preserve">[link will be added]</w:t>
       </w:r>
     </w:p>
     <w:bookmarkEnd w:id="25"/>

</xml_diff>